<commit_message>
update week 7 schedule
</commit_message>
<xml_diff>
--- a/agenda/week7.docx
+++ b/agenda/week7.docx
@@ -1,6 +1,6 @@
 
 <file path=word/document.xml><?xml version="1.0" encoding="utf-8"?>
-<w:document xmlns:wpc="http://schemas.microsoft.com/office/word/2010/wordprocessingCanvas" xmlns:cx="http://schemas.microsoft.com/office/drawing/2014/chartex" xmlns:cx1="http://schemas.microsoft.com/office/drawing/2015/9/8/chartex" xmlns:cx2="http://schemas.microsoft.com/office/drawing/2015/10/21/chartex" xmlns:cx3="http://schemas.microsoft.com/office/drawing/2016/5/9/chartex" xmlns:cx4="http://schemas.microsoft.com/office/drawing/2016/5/10/chartex" xmlns:cx5="http://schemas.microsoft.com/office/drawing/2016/5/11/chartex" xmlns:cx6="http://schemas.microsoft.com/office/drawing/2016/5/12/chartex" xmlns:cx7="http://schemas.microsoft.com/office/drawing/2016/5/13/chartex" xmlns:cx8="http://schemas.microsoft.com/office/drawing/2016/5/14/chartex" xmlns:mc="http://schemas.openxmlformats.org/markup-compatibility/2006" xmlns:aink="http://schemas.microsoft.com/office/drawing/2016/ink" xmlns:am3d="http://schemas.microsoft.com/office/drawing/2017/model3d" xmlns:o="urn:schemas-microsoft-com:office:office" xmlns:oel="http://schemas.microsoft.com/office/2019/extlst" xmlns:r="http://schemas.openxmlformats.org/officeDocument/2006/relationships" xmlns:m="http://schemas.openxmlformats.org/officeDocument/2006/math" xmlns:v="urn:schemas-microsoft-com:vml" xmlns:wp14="http://schemas.microsoft.com/office/word/2010/wordprocessingDrawing" xmlns:wp="http://schemas.openxmlformats.org/drawingml/2006/wordprocessingDrawing" xmlns:w10="urn:schemas-microsoft-com:office:word" xmlns:w="http://schemas.openxmlformats.org/wordprocessingml/2006/main" xmlns:w14="http://schemas.microsoft.com/office/word/2010/wordml" xmlns:w15="http://schemas.microsoft.com/office/word/2012/wordml" xmlns:w16cex="http://schemas.microsoft.com/office/word/2018/wordml/cex" xmlns:w16cid="http://schemas.microsoft.com/office/word/2016/wordml/cid" xmlns:w16="http://schemas.microsoft.com/office/word/2018/wordml" xmlns:w16sdtdh="http://schemas.microsoft.com/office/word/2020/wordml/sdtdatahash" xmlns:w16se="http://schemas.microsoft.com/office/word/2015/wordml/symex" xmlns:wpg="http://schemas.microsoft.com/office/word/2010/wordprocessingGroup" xmlns:wpi="http://schemas.microsoft.com/office/word/2010/wordprocessingInk" xmlns:wne="http://schemas.microsoft.com/office/word/2006/wordml" xmlns:wps="http://schemas.microsoft.com/office/word/2010/wordprocessingShape" mc:Ignorable="w14 w15 w16se w16cid w16 w16cex w16sdtdh wp14">
+<w:document xmlns:wpc="http://schemas.microsoft.com/office/word/2010/wordprocessingCanvas" xmlns:cx="http://schemas.microsoft.com/office/drawing/2014/chartex" xmlns:cx1="http://schemas.microsoft.com/office/drawing/2015/9/8/chartex" xmlns:cx2="http://schemas.microsoft.com/office/drawing/2015/10/21/chartex" xmlns:cx3="http://schemas.microsoft.com/office/drawing/2016/5/9/chartex" xmlns:cx4="http://schemas.microsoft.com/office/drawing/2016/5/10/chartex" xmlns:cx5="http://schemas.microsoft.com/office/drawing/2016/5/11/chartex" xmlns:cx6="http://schemas.microsoft.com/office/drawing/2016/5/12/chartex" xmlns:cx7="http://schemas.microsoft.com/office/drawing/2016/5/13/chartex" xmlns:cx8="http://schemas.microsoft.com/office/drawing/2016/5/14/chartex" xmlns:mc="http://schemas.openxmlformats.org/markup-compatibility/2006" xmlns:aink="http://schemas.microsoft.com/office/drawing/2016/ink" xmlns:am3d="http://schemas.microsoft.com/office/drawing/2017/model3d" xmlns:o="urn:schemas-microsoft-com:office:office" xmlns:oel="http://schemas.microsoft.com/office/2019/extlst" xmlns:r="http://schemas.openxmlformats.org/officeDocument/2006/relationships" xmlns:m="http://schemas.openxmlformats.org/officeDocument/2006/math" xmlns:v="urn:schemas-microsoft-com:vml" xmlns:wp14="http://schemas.microsoft.com/office/word/2010/wordprocessingDrawing" xmlns:wp="http://schemas.openxmlformats.org/drawingml/2006/wordprocessingDrawing" xmlns:w10="urn:schemas-microsoft-com:office:word" xmlns:w="http://schemas.openxmlformats.org/wordprocessingml/2006/main" xmlns:w14="http://schemas.microsoft.com/office/word/2010/wordml" xmlns:w15="http://schemas.microsoft.com/office/word/2012/wordml" xmlns:w16cex="http://schemas.microsoft.com/office/word/2018/wordml/cex" xmlns:w16cid="http://schemas.microsoft.com/office/word/2016/wordml/cid" xmlns:w16="http://schemas.microsoft.com/office/word/2018/wordml" xmlns:w16du="http://schemas.microsoft.com/office/word/2023/wordml/word16du" xmlns:w16sdtdh="http://schemas.microsoft.com/office/word/2020/wordml/sdtdatahash" xmlns:w16se="http://schemas.microsoft.com/office/word/2015/wordml/symex" xmlns:wpg="http://schemas.microsoft.com/office/word/2010/wordprocessingGroup" xmlns:wpi="http://schemas.microsoft.com/office/word/2010/wordprocessingInk" xmlns:wne="http://schemas.microsoft.com/office/word/2006/wordml" xmlns:wps="http://schemas.microsoft.com/office/word/2010/wordprocessingShape" mc:Ignorable="w14 w15 w16se w16cid w16 w16cex w16sdtdh w16du wp14">
   <w:body>
     <w:p>
       <w:pPr>
@@ -43,7 +43,19 @@
         </w:numPr>
       </w:pPr>
       <w:r>
-        <w:t>…</w:t>
+        <w:t>Luna’s birthday is on Monday.</w:t>
+      </w:r>
+    </w:p>
+    <w:p>
+      <w:pPr>
+        <w:pStyle w:val="ListParagraph"/>
+        <w:numPr>
+          <w:ilvl w:val="0"/>
+          <w:numId w:val="3"/>
+        </w:numPr>
+      </w:pPr>
+      <w:r>
+        <w:t>Trying to look for a job, so free time should be dedicated to that.</w:t>
       </w:r>
     </w:p>
     <w:p/>
@@ -448,6 +460,7 @@
       <w:bookmarkStart w:id="1" w:name="_Toc162351941"/>
       <w:bookmarkStart w:id="2" w:name="_Toc162426123"/>
       <w:r>
+        <w:lastRenderedPageBreak/>
         <w:t xml:space="preserve">Monday, </w:t>
       </w:r>
       <w:r>
@@ -625,7 +638,7 @@
           <w:sz w:val="22"/>
           <w:szCs w:val="22"/>
         </w:rPr>
-        <w:t>…</w:t>
+        <w:t>Looking for jobs</w:t>
       </w:r>
     </w:p>
     <w:p>
@@ -713,6 +726,7 @@
       <w:bookmarkStart w:id="3" w:name="_Toc162351942"/>
       <w:bookmarkStart w:id="4" w:name="_Toc162426124"/>
       <w:r>
+        <w:lastRenderedPageBreak/>
         <w:t xml:space="preserve">Tuesday, </w:t>
       </w:r>
       <w:r>
@@ -890,10 +904,11 @@
       </w:pPr>
       <w:r>
         <w:rPr>
-          <w:sz w:val="22"/>
-          <w:szCs w:val="22"/>
-        </w:rPr>
-        <w:t>…</w:t>
+          <w:color w:val="FF0000"/>
+          <w:sz w:val="22"/>
+          <w:szCs w:val="22"/>
+        </w:rPr>
+        <w:t>TA meeting moved to today at 8:30am</w:t>
       </w:r>
     </w:p>
     <w:p>
@@ -973,6 +988,7 @@
       <w:bookmarkStart w:id="5" w:name="_Toc162351943"/>
       <w:bookmarkStart w:id="6" w:name="_Toc162426125"/>
       <w:r>
+        <w:lastRenderedPageBreak/>
         <w:t xml:space="preserve">Wednesday, </w:t>
       </w:r>
       <w:r>
@@ -1076,16 +1092,74 @@
         </w:numPr>
         <w:ind w:left="1440"/>
         <w:rPr>
-          <w:sz w:val="22"/>
-          <w:szCs w:val="22"/>
-        </w:rPr>
-      </w:pPr>
-      <w:r>
-        <w:rPr>
-          <w:sz w:val="22"/>
-          <w:szCs w:val="22"/>
-        </w:rPr>
-        <w:t>…</w:t>
+          <w:color w:val="FF0000"/>
+          <w:sz w:val="22"/>
+          <w:szCs w:val="22"/>
+        </w:rPr>
+      </w:pPr>
+      <w:r>
+        <w:rPr>
+          <w:color w:val="FF0000"/>
+          <w:sz w:val="22"/>
+          <w:szCs w:val="22"/>
+        </w:rPr>
+        <w:t xml:space="preserve">Meeting with </w:t>
+      </w:r>
+      <w:r>
+        <w:rPr>
+          <w:color w:val="FF0000"/>
+          <w:sz w:val="22"/>
+          <w:szCs w:val="22"/>
+        </w:rPr>
+        <w:t>Armeen – 2:30pm at Starbucks in the HUB</w:t>
+      </w:r>
+    </w:p>
+    <w:p>
+      <w:pPr>
+        <w:pStyle w:val="ListParagraph"/>
+        <w:keepNext/>
+        <w:keepLines/>
+        <w:numPr>
+          <w:ilvl w:val="2"/>
+          <w:numId w:val="1"/>
+        </w:numPr>
+        <w:ind w:left="1440"/>
+        <w:rPr>
+          <w:color w:val="FF0000"/>
+          <w:sz w:val="22"/>
+          <w:szCs w:val="22"/>
+        </w:rPr>
+      </w:pPr>
+      <w:r>
+        <w:rPr>
+          <w:sz w:val="22"/>
+          <w:szCs w:val="22"/>
+        </w:rPr>
+        <w:t>Jess’s office hours – 10:00-11:00am in Jess’s office</w:t>
+      </w:r>
+    </w:p>
+    <w:p>
+      <w:pPr>
+        <w:pStyle w:val="ListParagraph"/>
+        <w:keepNext/>
+        <w:keepLines/>
+        <w:numPr>
+          <w:ilvl w:val="2"/>
+          <w:numId w:val="1"/>
+        </w:numPr>
+        <w:ind w:left="1440"/>
+        <w:rPr>
+          <w:color w:val="FF0000"/>
+          <w:sz w:val="22"/>
+          <w:szCs w:val="22"/>
+        </w:rPr>
+      </w:pPr>
+      <w:r>
+        <w:rPr>
+          <w:sz w:val="22"/>
+          <w:szCs w:val="22"/>
+        </w:rPr>
+        <w:t>Prepare for Lab 8 tomorrow</w:t>
       </w:r>
     </w:p>
     <w:p>
@@ -1165,6 +1239,7 @@
       <w:bookmarkStart w:id="7" w:name="_Toc162351944"/>
       <w:bookmarkStart w:id="8" w:name="_Toc162426126"/>
       <w:r>
+        <w:lastRenderedPageBreak/>
         <w:t xml:space="preserve">Thursday, </w:t>
       </w:r>
       <w:r>
@@ -1393,6 +1468,7 @@
       <w:bookmarkStart w:id="9" w:name="_Toc162351945"/>
       <w:bookmarkStart w:id="10" w:name="_Toc162426127"/>
       <w:r>
+        <w:lastRenderedPageBreak/>
         <w:t xml:space="preserve">Friday, </w:t>
       </w:r>
       <w:r>
@@ -1617,7 +1693,7 @@
 </file>
 
 <file path=word/numbering.xml><?xml version="1.0" encoding="utf-8"?>
-<w:numbering xmlns:wpc="http://schemas.microsoft.com/office/word/2010/wordprocessingCanvas" xmlns:cx="http://schemas.microsoft.com/office/drawing/2014/chartex" xmlns:cx1="http://schemas.microsoft.com/office/drawing/2015/9/8/chartex" xmlns:cx2="http://schemas.microsoft.com/office/drawing/2015/10/21/chartex" xmlns:cx3="http://schemas.microsoft.com/office/drawing/2016/5/9/chartex" xmlns:cx4="http://schemas.microsoft.com/office/drawing/2016/5/10/chartex" xmlns:cx5="http://schemas.microsoft.com/office/drawing/2016/5/11/chartex" xmlns:cx6="http://schemas.microsoft.com/office/drawing/2016/5/12/chartex" xmlns:cx7="http://schemas.microsoft.com/office/drawing/2016/5/13/chartex" xmlns:cx8="http://schemas.microsoft.com/office/drawing/2016/5/14/chartex" xmlns:mc="http://schemas.openxmlformats.org/markup-compatibility/2006" xmlns:aink="http://schemas.microsoft.com/office/drawing/2016/ink" xmlns:am3d="http://schemas.microsoft.com/office/drawing/2017/model3d" xmlns:o="urn:schemas-microsoft-com:office:office" xmlns:oel="http://schemas.microsoft.com/office/2019/extlst" xmlns:r="http://schemas.openxmlformats.org/officeDocument/2006/relationships" xmlns:m="http://schemas.openxmlformats.org/officeDocument/2006/math" xmlns:v="urn:schemas-microsoft-com:vml" xmlns:wp14="http://schemas.microsoft.com/office/word/2010/wordprocessingDrawing" xmlns:wp="http://schemas.openxmlformats.org/drawingml/2006/wordprocessingDrawing" xmlns:w10="urn:schemas-microsoft-com:office:word" xmlns:w="http://schemas.openxmlformats.org/wordprocessingml/2006/main" xmlns:w14="http://schemas.microsoft.com/office/word/2010/wordml" xmlns:w15="http://schemas.microsoft.com/office/word/2012/wordml" xmlns:w16cex="http://schemas.microsoft.com/office/word/2018/wordml/cex" xmlns:w16cid="http://schemas.microsoft.com/office/word/2016/wordml/cid" xmlns:w16="http://schemas.microsoft.com/office/word/2018/wordml" xmlns:w16sdtdh="http://schemas.microsoft.com/office/word/2020/wordml/sdtdatahash" xmlns:w16se="http://schemas.microsoft.com/office/word/2015/wordml/symex" xmlns:wpg="http://schemas.microsoft.com/office/word/2010/wordprocessingGroup" xmlns:wpi="http://schemas.microsoft.com/office/word/2010/wordprocessingInk" xmlns:wne="http://schemas.microsoft.com/office/word/2006/wordml" xmlns:wps="http://schemas.microsoft.com/office/word/2010/wordprocessingShape" mc:Ignorable="w14 w15 w16se w16cid w16 w16cex w16sdtdh wp14">
+<w:numbering xmlns:wpc="http://schemas.microsoft.com/office/word/2010/wordprocessingCanvas" xmlns:cx="http://schemas.microsoft.com/office/drawing/2014/chartex" xmlns:cx1="http://schemas.microsoft.com/office/drawing/2015/9/8/chartex" xmlns:cx2="http://schemas.microsoft.com/office/drawing/2015/10/21/chartex" xmlns:cx3="http://schemas.microsoft.com/office/drawing/2016/5/9/chartex" xmlns:cx4="http://schemas.microsoft.com/office/drawing/2016/5/10/chartex" xmlns:cx5="http://schemas.microsoft.com/office/drawing/2016/5/11/chartex" xmlns:cx6="http://schemas.microsoft.com/office/drawing/2016/5/12/chartex" xmlns:cx7="http://schemas.microsoft.com/office/drawing/2016/5/13/chartex" xmlns:cx8="http://schemas.microsoft.com/office/drawing/2016/5/14/chartex" xmlns:mc="http://schemas.openxmlformats.org/markup-compatibility/2006" xmlns:aink="http://schemas.microsoft.com/office/drawing/2016/ink" xmlns:am3d="http://schemas.microsoft.com/office/drawing/2017/model3d" xmlns:o="urn:schemas-microsoft-com:office:office" xmlns:oel="http://schemas.microsoft.com/office/2019/extlst" xmlns:r="http://schemas.openxmlformats.org/officeDocument/2006/relationships" xmlns:m="http://schemas.openxmlformats.org/officeDocument/2006/math" xmlns:v="urn:schemas-microsoft-com:vml" xmlns:wp14="http://schemas.microsoft.com/office/word/2010/wordprocessingDrawing" xmlns:wp="http://schemas.openxmlformats.org/drawingml/2006/wordprocessingDrawing" xmlns:w10="urn:schemas-microsoft-com:office:word" xmlns:w="http://schemas.openxmlformats.org/wordprocessingml/2006/main" xmlns:w14="http://schemas.microsoft.com/office/word/2010/wordml" xmlns:w15="http://schemas.microsoft.com/office/word/2012/wordml" xmlns:w16cex="http://schemas.microsoft.com/office/word/2018/wordml/cex" xmlns:w16cid="http://schemas.microsoft.com/office/word/2016/wordml/cid" xmlns:w16="http://schemas.microsoft.com/office/word/2018/wordml" xmlns:w16du="http://schemas.microsoft.com/office/word/2023/wordml/word16du" xmlns:w16sdtdh="http://schemas.microsoft.com/office/word/2020/wordml/sdtdatahash" xmlns:w16se="http://schemas.microsoft.com/office/word/2015/wordml/symex" xmlns:wpg="http://schemas.microsoft.com/office/word/2010/wordprocessingGroup" xmlns:wpi="http://schemas.microsoft.com/office/word/2010/wordprocessingInk" xmlns:wne="http://schemas.microsoft.com/office/word/2006/wordml" xmlns:wps="http://schemas.microsoft.com/office/word/2010/wordprocessingShape" mc:Ignorable="w14 w15 w16se w16cid w16 w16cex w16sdtdh w16du wp14">
   <w:abstractNum w:abstractNumId="0" w15:restartNumberingAfterBreak="0">
     <w:nsid w:val="2B661557"/>
     <w:multiLevelType w:val="hybridMultilevel"/>
@@ -1969,7 +2045,7 @@
 </file>
 
 <file path=word/styles.xml><?xml version="1.0" encoding="utf-8"?>
-<w:styles xmlns:mc="http://schemas.openxmlformats.org/markup-compatibility/2006" xmlns:r="http://schemas.openxmlformats.org/officeDocument/2006/relationships" xmlns:w="http://schemas.openxmlformats.org/wordprocessingml/2006/main" xmlns:w14="http://schemas.microsoft.com/office/word/2010/wordml" xmlns:w15="http://schemas.microsoft.com/office/word/2012/wordml" xmlns:w16cex="http://schemas.microsoft.com/office/word/2018/wordml/cex" xmlns:w16cid="http://schemas.microsoft.com/office/word/2016/wordml/cid" xmlns:w16="http://schemas.microsoft.com/office/word/2018/wordml" xmlns:w16sdtdh="http://schemas.microsoft.com/office/word/2020/wordml/sdtdatahash" xmlns:w16se="http://schemas.microsoft.com/office/word/2015/wordml/symex" mc:Ignorable="w14 w15 w16se w16cid w16 w16cex w16sdtdh">
+<w:styles xmlns:mc="http://schemas.openxmlformats.org/markup-compatibility/2006" xmlns:r="http://schemas.openxmlformats.org/officeDocument/2006/relationships" xmlns:w="http://schemas.openxmlformats.org/wordprocessingml/2006/main" xmlns:w14="http://schemas.microsoft.com/office/word/2010/wordml" xmlns:w15="http://schemas.microsoft.com/office/word/2012/wordml" xmlns:w16cex="http://schemas.microsoft.com/office/word/2018/wordml/cex" xmlns:w16cid="http://schemas.microsoft.com/office/word/2016/wordml/cid" xmlns:w16="http://schemas.microsoft.com/office/word/2018/wordml" xmlns:w16du="http://schemas.microsoft.com/office/word/2023/wordml/word16du" xmlns:w16sdtdh="http://schemas.microsoft.com/office/word/2020/wordml/sdtdatahash" xmlns:w16se="http://schemas.microsoft.com/office/word/2015/wordml/symex" mc:Ignorable="w14 w15 w16se w16cid w16 w16cex w16sdtdh w16du">
   <w:docDefaults>
     <w:rPrDefault>
       <w:rPr>

</xml_diff>